<commit_message>
Adding glossary of terms
</commit_message>
<xml_diff>
--- a/Thesis/Chapter4/Raw/Tables/c4BasicResultsAverages.docx
+++ b/Thesis/Chapter4/Raw/Tables/c4BasicResultsAverages.docx
@@ -91,8 +91,6 @@
               </w:rPr>
               <w:t>Team Size</w:t>
             </w:r>
-            <w:bookmarkStart w:id="0" w:name="_GoBack"/>
-            <w:bookmarkEnd w:id="0"/>
           </w:p>
         </w:tc>
         <w:tc>
@@ -1099,10 +1097,1092 @@
           </w:p>
         </w:tc>
       </w:tr>
+      <w:tr>
+        <w:tc>
+          <w:tcPr>
+            <w:tcW w:w="3067" w:type="dxa"/>
+            <w:gridSpan w:val="2"/>
+            <w:tcBorders>
+              <w:top w:val="nil"/>
+              <w:right w:val="single" w:sz="24" w:space="0" w:color="000000"/>
+            </w:tcBorders>
+          </w:tcPr>
+          <w:p>
+            <w:pPr>
+              <w:jc w:val="center"/>
+              <w:rPr>
+                <w:b/>
+              </w:rPr>
+            </w:pPr>
+            <w:bookmarkStart w:id="0" w:name="_GoBack"/>
+            <w:bookmarkEnd w:id="0"/>
+          </w:p>
+        </w:tc>
+        <w:tc>
+          <w:tcPr>
+            <w:tcW w:w="6006" w:type="dxa"/>
+            <w:gridSpan w:val="6"/>
+            <w:tcBorders>
+              <w:top w:val="nil"/>
+              <w:left w:val="single" w:sz="24" w:space="0" w:color="000000"/>
+            </w:tcBorders>
+          </w:tcPr>
+          <w:p>
+            <w:pPr>
+              <w:jc w:val="center"/>
+              <w:rPr>
+                <w:b/>
+              </w:rPr>
+            </w:pPr>
+            <w:r>
+              <w:rPr>
+                <w:b/>
+              </w:rPr>
+              <w:t>Median</w:t>
+            </w:r>
+            <w:r>
+              <w:rPr>
+                <w:b/>
+              </w:rPr>
+              <w:t xml:space="preserve"> CK Metric Values</w:t>
+            </w:r>
+          </w:p>
+        </w:tc>
+      </w:tr>
+      <w:tr>
+        <w:trPr>
+          <w:trHeight w:val="106"/>
+        </w:trPr>
+        <w:tc>
+          <w:tcPr>
+            <w:tcW w:w="1985" w:type="dxa"/>
+            <w:tcBorders>
+              <w:top w:val="single" w:sz="24" w:space="0" w:color="000000"/>
+              <w:bottom w:val="single" w:sz="18" w:space="0" w:color="000000"/>
+              <w:right w:val="single" w:sz="18" w:space="0" w:color="000000"/>
+            </w:tcBorders>
+          </w:tcPr>
+          <w:p>
+            <w:pPr>
+              <w:ind w:right="-330"/>
+              <w:jc w:val="center"/>
+            </w:pPr>
+            <w:r>
+              <w:rPr>
+                <w:b/>
+              </w:rPr>
+              <w:t>Team Size</w:t>
+            </w:r>
+          </w:p>
+        </w:tc>
+        <w:tc>
+          <w:tcPr>
+            <w:tcW w:w="1082" w:type="dxa"/>
+            <w:tcBorders>
+              <w:top w:val="single" w:sz="24" w:space="0" w:color="000000"/>
+              <w:bottom w:val="single" w:sz="18" w:space="0" w:color="000000"/>
+              <w:right w:val="single" w:sz="18" w:space="0" w:color="000000"/>
+            </w:tcBorders>
+            <w:shd w:val="clear" w:color="auto" w:fill="FFFFFF" w:themeFill="background1"/>
+          </w:tcPr>
+          <w:p>
+            <w:pPr>
+              <w:jc w:val="center"/>
+              <w:rPr>
+                <w:b/>
+              </w:rPr>
+            </w:pPr>
+            <w:r>
+              <w:rPr>
+                <w:b/>
+              </w:rPr>
+              <w:t>Count</w:t>
+            </w:r>
+          </w:p>
+        </w:tc>
+        <w:tc>
+          <w:tcPr>
+            <w:tcW w:w="903" w:type="dxa"/>
+            <w:tcBorders>
+              <w:top w:val="single" w:sz="24" w:space="0" w:color="000000"/>
+              <w:left w:val="single" w:sz="18" w:space="0" w:color="000000"/>
+              <w:bottom w:val="single" w:sz="18" w:space="0" w:color="000000"/>
+              <w:right w:val="single" w:sz="18" w:space="0" w:color="000000"/>
+            </w:tcBorders>
+            <w:shd w:val="clear" w:color="auto" w:fill="FFFFFF" w:themeFill="background1"/>
+          </w:tcPr>
+          <w:p>
+            <w:pPr>
+              <w:jc w:val="center"/>
+              <w:rPr>
+                <w:b/>
+              </w:rPr>
+            </w:pPr>
+            <w:r>
+              <w:rPr>
+                <w:b/>
+              </w:rPr>
+              <w:t>CBO</w:t>
+            </w:r>
+          </w:p>
+        </w:tc>
+        <w:tc>
+          <w:tcPr>
+            <w:tcW w:w="992" w:type="dxa"/>
+            <w:tcBorders>
+              <w:top w:val="single" w:sz="24" w:space="0" w:color="000000"/>
+              <w:left w:val="single" w:sz="18" w:space="0" w:color="000000"/>
+              <w:bottom w:val="single" w:sz="18" w:space="0" w:color="000000"/>
+              <w:right w:val="single" w:sz="18" w:space="0" w:color="000000"/>
+            </w:tcBorders>
+            <w:shd w:val="clear" w:color="auto" w:fill="FFFFFF" w:themeFill="background1"/>
+          </w:tcPr>
+          <w:p>
+            <w:pPr>
+              <w:jc w:val="center"/>
+              <w:rPr>
+                <w:b/>
+              </w:rPr>
+            </w:pPr>
+            <w:r>
+              <w:rPr>
+                <w:b/>
+              </w:rPr>
+              <w:t>DIT</w:t>
+            </w:r>
+          </w:p>
+        </w:tc>
+        <w:tc>
+          <w:tcPr>
+            <w:tcW w:w="1134" w:type="dxa"/>
+            <w:tcBorders>
+              <w:top w:val="single" w:sz="24" w:space="0" w:color="000000"/>
+              <w:left w:val="single" w:sz="18" w:space="0" w:color="000000"/>
+              <w:bottom w:val="single" w:sz="18" w:space="0" w:color="000000"/>
+              <w:right w:val="single" w:sz="18" w:space="0" w:color="000000"/>
+            </w:tcBorders>
+            <w:shd w:val="clear" w:color="auto" w:fill="FFFFFF" w:themeFill="background1"/>
+          </w:tcPr>
+          <w:p>
+            <w:pPr>
+              <w:jc w:val="center"/>
+              <w:rPr>
+                <w:b/>
+              </w:rPr>
+            </w:pPr>
+            <w:r>
+              <w:rPr>
+                <w:b/>
+              </w:rPr>
+              <w:t>LCOM</w:t>
+            </w:r>
+          </w:p>
+        </w:tc>
+        <w:tc>
+          <w:tcPr>
+            <w:tcW w:w="992" w:type="dxa"/>
+            <w:tcBorders>
+              <w:top w:val="single" w:sz="24" w:space="0" w:color="000000"/>
+              <w:left w:val="single" w:sz="18" w:space="0" w:color="000000"/>
+              <w:bottom w:val="single" w:sz="18" w:space="0" w:color="000000"/>
+              <w:right w:val="single" w:sz="18" w:space="0" w:color="000000"/>
+            </w:tcBorders>
+            <w:shd w:val="clear" w:color="auto" w:fill="FFFFFF" w:themeFill="background1"/>
+          </w:tcPr>
+          <w:p>
+            <w:pPr>
+              <w:jc w:val="center"/>
+              <w:rPr>
+                <w:b/>
+              </w:rPr>
+            </w:pPr>
+            <w:r>
+              <w:rPr>
+                <w:b/>
+              </w:rPr>
+              <w:t>NOC</w:t>
+            </w:r>
+          </w:p>
+        </w:tc>
+        <w:tc>
+          <w:tcPr>
+            <w:tcW w:w="992" w:type="dxa"/>
+            <w:tcBorders>
+              <w:top w:val="single" w:sz="24" w:space="0" w:color="000000"/>
+              <w:left w:val="single" w:sz="18" w:space="0" w:color="000000"/>
+              <w:bottom w:val="single" w:sz="18" w:space="0" w:color="000000"/>
+              <w:right w:val="single" w:sz="18" w:space="0" w:color="000000"/>
+            </w:tcBorders>
+            <w:shd w:val="clear" w:color="auto" w:fill="FFFFFF" w:themeFill="background1"/>
+          </w:tcPr>
+          <w:p>
+            <w:pPr>
+              <w:jc w:val="center"/>
+              <w:rPr>
+                <w:b/>
+              </w:rPr>
+            </w:pPr>
+            <w:r>
+              <w:rPr>
+                <w:b/>
+              </w:rPr>
+              <w:t>RFC</w:t>
+            </w:r>
+          </w:p>
+        </w:tc>
+        <w:tc>
+          <w:tcPr>
+            <w:tcW w:w="993" w:type="dxa"/>
+            <w:tcBorders>
+              <w:top w:val="single" w:sz="24" w:space="0" w:color="000000"/>
+              <w:left w:val="single" w:sz="18" w:space="0" w:color="000000"/>
+              <w:bottom w:val="single" w:sz="18" w:space="0" w:color="000000"/>
+            </w:tcBorders>
+            <w:shd w:val="clear" w:color="auto" w:fill="FFFFFF" w:themeFill="background1"/>
+          </w:tcPr>
+          <w:p>
+            <w:pPr>
+              <w:jc w:val="center"/>
+              <w:rPr>
+                <w:b/>
+              </w:rPr>
+            </w:pPr>
+            <w:r>
+              <w:rPr>
+                <w:b/>
+              </w:rPr>
+              <w:t>WMC</w:t>
+            </w:r>
+          </w:p>
+        </w:tc>
+      </w:tr>
+      <w:tr>
+        <w:trPr>
+          <w:trHeight w:val="106"/>
+        </w:trPr>
+        <w:tc>
+          <w:tcPr>
+            <w:tcW w:w="1985" w:type="dxa"/>
+            <w:tcBorders>
+              <w:top w:val="single" w:sz="18" w:space="0" w:color="000000"/>
+              <w:bottom w:val="single" w:sz="18" w:space="0" w:color="000000"/>
+              <w:right w:val="single" w:sz="18" w:space="0" w:color="000000"/>
+            </w:tcBorders>
+          </w:tcPr>
+          <w:p>
+            <w:pPr>
+              <w:jc w:val="center"/>
+            </w:pPr>
+            <w:r>
+              <w:rPr>
+                <w:rFonts w:eastAsia="Times New Roman" w:cs="Times New Roman"/>
+                <w:b/>
+                <w:bCs/>
+                <w:lang w:eastAsia="en-GB"/>
+              </w:rPr>
+              <w:t>1</w:t>
+            </w:r>
+          </w:p>
+        </w:tc>
+        <w:tc>
+          <w:tcPr>
+            <w:tcW w:w="1082" w:type="dxa"/>
+            <w:tcBorders>
+              <w:top w:val="single" w:sz="18" w:space="0" w:color="000000"/>
+              <w:bottom w:val="single" w:sz="18" w:space="0" w:color="000000"/>
+              <w:right w:val="single" w:sz="18" w:space="0" w:color="000000"/>
+            </w:tcBorders>
+            <w:shd w:val="clear" w:color="auto" w:fill="FFFFFF" w:themeFill="background1"/>
+          </w:tcPr>
+          <w:p>
+            <w:pPr>
+              <w:jc w:val="center"/>
+            </w:pPr>
+            <w:r>
+              <w:t>68087</w:t>
+            </w:r>
+          </w:p>
+        </w:tc>
+        <w:tc>
+          <w:tcPr>
+            <w:tcW w:w="903" w:type="dxa"/>
+            <w:tcBorders>
+              <w:top w:val="single" w:sz="18" w:space="0" w:color="000000"/>
+              <w:left w:val="single" w:sz="18" w:space="0" w:color="000000"/>
+              <w:bottom w:val="single" w:sz="18" w:space="0" w:color="000000"/>
+              <w:right w:val="single" w:sz="18" w:space="0" w:color="000000"/>
+            </w:tcBorders>
+            <w:shd w:val="clear" w:color="auto" w:fill="FFFFFF" w:themeFill="background1"/>
+          </w:tcPr>
+          <w:p>
+            <w:pPr>
+              <w:jc w:val="center"/>
+            </w:pPr>
+            <w:r>
+              <w:t>2</w:t>
+            </w:r>
+          </w:p>
+        </w:tc>
+        <w:tc>
+          <w:tcPr>
+            <w:tcW w:w="992" w:type="dxa"/>
+            <w:tcBorders>
+              <w:top w:val="single" w:sz="18" w:space="0" w:color="000000"/>
+              <w:left w:val="single" w:sz="18" w:space="0" w:color="000000"/>
+              <w:bottom w:val="single" w:sz="18" w:space="0" w:color="000000"/>
+              <w:right w:val="single" w:sz="18" w:space="0" w:color="000000"/>
+            </w:tcBorders>
+            <w:shd w:val="clear" w:color="auto" w:fill="FFFFFF" w:themeFill="background1"/>
+          </w:tcPr>
+          <w:p>
+            <w:pPr>
+              <w:jc w:val="center"/>
+            </w:pPr>
+            <w:r>
+              <w:t>1</w:t>
+            </w:r>
+          </w:p>
+        </w:tc>
+        <w:tc>
+          <w:tcPr>
+            <w:tcW w:w="1134" w:type="dxa"/>
+            <w:tcBorders>
+              <w:top w:val="single" w:sz="18" w:space="0" w:color="000000"/>
+              <w:left w:val="single" w:sz="18" w:space="0" w:color="000000"/>
+              <w:bottom w:val="single" w:sz="18" w:space="0" w:color="000000"/>
+              <w:right w:val="single" w:sz="18" w:space="0" w:color="000000"/>
+            </w:tcBorders>
+            <w:shd w:val="clear" w:color="auto" w:fill="FFFFFF" w:themeFill="background1"/>
+          </w:tcPr>
+          <w:p>
+            <w:pPr>
+              <w:jc w:val="center"/>
+            </w:pPr>
+            <w:r>
+              <w:t>57</w:t>
+            </w:r>
+          </w:p>
+        </w:tc>
+        <w:tc>
+          <w:tcPr>
+            <w:tcW w:w="992" w:type="dxa"/>
+            <w:tcBorders>
+              <w:top w:val="single" w:sz="18" w:space="0" w:color="000000"/>
+              <w:left w:val="single" w:sz="18" w:space="0" w:color="000000"/>
+              <w:bottom w:val="single" w:sz="18" w:space="0" w:color="000000"/>
+              <w:right w:val="single" w:sz="18" w:space="0" w:color="000000"/>
+            </w:tcBorders>
+            <w:shd w:val="clear" w:color="auto" w:fill="FFFFFF" w:themeFill="background1"/>
+          </w:tcPr>
+          <w:p>
+            <w:pPr>
+              <w:jc w:val="center"/>
+            </w:pPr>
+            <w:r>
+              <w:t>0</w:t>
+            </w:r>
+          </w:p>
+        </w:tc>
+        <w:tc>
+          <w:tcPr>
+            <w:tcW w:w="992" w:type="dxa"/>
+            <w:tcBorders>
+              <w:top w:val="single" w:sz="18" w:space="0" w:color="000000"/>
+              <w:left w:val="single" w:sz="18" w:space="0" w:color="000000"/>
+              <w:bottom w:val="single" w:sz="18" w:space="0" w:color="000000"/>
+              <w:right w:val="single" w:sz="18" w:space="0" w:color="000000"/>
+            </w:tcBorders>
+            <w:shd w:val="clear" w:color="auto" w:fill="FFFFFF" w:themeFill="background1"/>
+          </w:tcPr>
+          <w:p>
+            <w:pPr>
+              <w:jc w:val="center"/>
+            </w:pPr>
+            <w:r>
+              <w:t>8</w:t>
+            </w:r>
+          </w:p>
+        </w:tc>
+        <w:tc>
+          <w:tcPr>
+            <w:tcW w:w="993" w:type="dxa"/>
+            <w:tcBorders>
+              <w:top w:val="single" w:sz="18" w:space="0" w:color="000000"/>
+              <w:left w:val="single" w:sz="18" w:space="0" w:color="000000"/>
+              <w:bottom w:val="single" w:sz="18" w:space="0" w:color="000000"/>
+            </w:tcBorders>
+            <w:shd w:val="clear" w:color="auto" w:fill="FFFFFF" w:themeFill="background1"/>
+          </w:tcPr>
+          <w:p>
+            <w:pPr>
+              <w:jc w:val="center"/>
+            </w:pPr>
+            <w:r>
+              <w:t>5</w:t>
+            </w:r>
+          </w:p>
+        </w:tc>
+      </w:tr>
+      <w:tr>
+        <w:tc>
+          <w:tcPr>
+            <w:tcW w:w="1985" w:type="dxa"/>
+            <w:tcBorders>
+              <w:top w:val="single" w:sz="18" w:space="0" w:color="000000"/>
+              <w:bottom w:val="single" w:sz="18" w:space="0" w:color="000000"/>
+              <w:right w:val="single" w:sz="18" w:space="0" w:color="000000"/>
+            </w:tcBorders>
+          </w:tcPr>
+          <w:p>
+            <w:pPr>
+              <w:jc w:val="center"/>
+            </w:pPr>
+            <w:r>
+              <w:rPr>
+                <w:rFonts w:eastAsia="Times New Roman" w:cs="Times New Roman"/>
+                <w:b/>
+                <w:bCs/>
+                <w:lang w:eastAsia="en-GB"/>
+              </w:rPr>
+              <w:t>2</w:t>
+            </w:r>
+          </w:p>
+        </w:tc>
+        <w:tc>
+          <w:tcPr>
+            <w:tcW w:w="1082" w:type="dxa"/>
+            <w:tcBorders>
+              <w:top w:val="single" w:sz="18" w:space="0" w:color="000000"/>
+              <w:bottom w:val="single" w:sz="18" w:space="0" w:color="000000"/>
+              <w:right w:val="single" w:sz="18" w:space="0" w:color="000000"/>
+            </w:tcBorders>
+            <w:shd w:val="clear" w:color="auto" w:fill="FFFFFF" w:themeFill="background1"/>
+          </w:tcPr>
+          <w:p>
+            <w:pPr>
+              <w:jc w:val="center"/>
+            </w:pPr>
+            <w:r>
+              <w:t>28734</w:t>
+            </w:r>
+          </w:p>
+        </w:tc>
+        <w:tc>
+          <w:tcPr>
+            <w:tcW w:w="903" w:type="dxa"/>
+            <w:tcBorders>
+              <w:top w:val="single" w:sz="18" w:space="0" w:color="000000"/>
+              <w:left w:val="single" w:sz="18" w:space="0" w:color="000000"/>
+              <w:bottom w:val="single" w:sz="18" w:space="0" w:color="000000"/>
+              <w:right w:val="single" w:sz="18" w:space="0" w:color="000000"/>
+            </w:tcBorders>
+            <w:shd w:val="clear" w:color="auto" w:fill="FFFFFF" w:themeFill="background1"/>
+          </w:tcPr>
+          <w:p>
+            <w:pPr>
+              <w:jc w:val="center"/>
+            </w:pPr>
+            <w:r>
+              <w:t>2</w:t>
+            </w:r>
+          </w:p>
+        </w:tc>
+        <w:tc>
+          <w:tcPr>
+            <w:tcW w:w="992" w:type="dxa"/>
+            <w:tcBorders>
+              <w:top w:val="single" w:sz="18" w:space="0" w:color="000000"/>
+              <w:left w:val="single" w:sz="18" w:space="0" w:color="000000"/>
+              <w:bottom w:val="single" w:sz="18" w:space="0" w:color="000000"/>
+              <w:right w:val="single" w:sz="18" w:space="0" w:color="000000"/>
+            </w:tcBorders>
+            <w:shd w:val="clear" w:color="auto" w:fill="FFFFFF" w:themeFill="background1"/>
+          </w:tcPr>
+          <w:p>
+            <w:pPr>
+              <w:jc w:val="center"/>
+            </w:pPr>
+            <w:r>
+              <w:t>1</w:t>
+            </w:r>
+          </w:p>
+        </w:tc>
+        <w:tc>
+          <w:tcPr>
+            <w:tcW w:w="1134" w:type="dxa"/>
+            <w:tcBorders>
+              <w:top w:val="single" w:sz="18" w:space="0" w:color="000000"/>
+              <w:left w:val="single" w:sz="18" w:space="0" w:color="000000"/>
+              <w:bottom w:val="single" w:sz="18" w:space="0" w:color="000000"/>
+              <w:right w:val="single" w:sz="18" w:space="0" w:color="000000"/>
+            </w:tcBorders>
+            <w:shd w:val="clear" w:color="auto" w:fill="FFFFFF" w:themeFill="background1"/>
+          </w:tcPr>
+          <w:p>
+            <w:pPr>
+              <w:jc w:val="center"/>
+            </w:pPr>
+            <w:r>
+              <w:t>62</w:t>
+            </w:r>
+          </w:p>
+        </w:tc>
+        <w:tc>
+          <w:tcPr>
+            <w:tcW w:w="992" w:type="dxa"/>
+            <w:tcBorders>
+              <w:top w:val="single" w:sz="18" w:space="0" w:color="000000"/>
+              <w:left w:val="single" w:sz="18" w:space="0" w:color="000000"/>
+              <w:bottom w:val="single" w:sz="18" w:space="0" w:color="000000"/>
+              <w:right w:val="single" w:sz="18" w:space="0" w:color="000000"/>
+            </w:tcBorders>
+            <w:shd w:val="clear" w:color="auto" w:fill="FFFFFF" w:themeFill="background1"/>
+          </w:tcPr>
+          <w:p>
+            <w:pPr>
+              <w:jc w:val="center"/>
+            </w:pPr>
+            <w:r>
+              <w:t>0</w:t>
+            </w:r>
+          </w:p>
+        </w:tc>
+        <w:tc>
+          <w:tcPr>
+            <w:tcW w:w="992" w:type="dxa"/>
+            <w:tcBorders>
+              <w:top w:val="single" w:sz="18" w:space="0" w:color="000000"/>
+              <w:left w:val="single" w:sz="18" w:space="0" w:color="000000"/>
+              <w:bottom w:val="single" w:sz="18" w:space="0" w:color="000000"/>
+              <w:right w:val="single" w:sz="18" w:space="0" w:color="000000"/>
+            </w:tcBorders>
+            <w:shd w:val="clear" w:color="auto" w:fill="FFFFFF" w:themeFill="background1"/>
+          </w:tcPr>
+          <w:p>
+            <w:pPr>
+              <w:jc w:val="center"/>
+            </w:pPr>
+            <w:r>
+              <w:t>8</w:t>
+            </w:r>
+          </w:p>
+        </w:tc>
+        <w:tc>
+          <w:tcPr>
+            <w:tcW w:w="993" w:type="dxa"/>
+            <w:tcBorders>
+              <w:top w:val="single" w:sz="18" w:space="0" w:color="000000"/>
+              <w:left w:val="single" w:sz="18" w:space="0" w:color="000000"/>
+              <w:bottom w:val="single" w:sz="18" w:space="0" w:color="000000"/>
+            </w:tcBorders>
+            <w:shd w:val="clear" w:color="auto" w:fill="FFFFFF" w:themeFill="background1"/>
+          </w:tcPr>
+          <w:p>
+            <w:pPr>
+              <w:jc w:val="center"/>
+            </w:pPr>
+            <w:r>
+              <w:t>5</w:t>
+            </w:r>
+          </w:p>
+        </w:tc>
+      </w:tr>
+      <w:tr>
+        <w:tc>
+          <w:tcPr>
+            <w:tcW w:w="1985" w:type="dxa"/>
+            <w:tcBorders>
+              <w:top w:val="single" w:sz="18" w:space="0" w:color="000000"/>
+              <w:bottom w:val="single" w:sz="18" w:space="0" w:color="000000"/>
+              <w:right w:val="single" w:sz="18" w:space="0" w:color="000000"/>
+            </w:tcBorders>
+          </w:tcPr>
+          <w:p>
+            <w:pPr>
+              <w:jc w:val="center"/>
+            </w:pPr>
+            <w:r>
+              <w:rPr>
+                <w:rFonts w:eastAsia="Times New Roman" w:cs="Times New Roman"/>
+                <w:b/>
+                <w:bCs/>
+                <w:lang w:eastAsia="en-GB"/>
+              </w:rPr>
+              <w:t>3</w:t>
+            </w:r>
+          </w:p>
+        </w:tc>
+        <w:tc>
+          <w:tcPr>
+            <w:tcW w:w="1082" w:type="dxa"/>
+            <w:tcBorders>
+              <w:top w:val="single" w:sz="18" w:space="0" w:color="000000"/>
+              <w:bottom w:val="single" w:sz="18" w:space="0" w:color="000000"/>
+              <w:right w:val="single" w:sz="18" w:space="0" w:color="000000"/>
+            </w:tcBorders>
+            <w:shd w:val="clear" w:color="auto" w:fill="FFFFFF" w:themeFill="background1"/>
+          </w:tcPr>
+          <w:p>
+            <w:pPr>
+              <w:jc w:val="center"/>
+            </w:pPr>
+            <w:r>
+              <w:t>17296</w:t>
+            </w:r>
+          </w:p>
+        </w:tc>
+        <w:tc>
+          <w:tcPr>
+            <w:tcW w:w="903" w:type="dxa"/>
+            <w:tcBorders>
+              <w:top w:val="single" w:sz="18" w:space="0" w:color="000000"/>
+              <w:left w:val="single" w:sz="18" w:space="0" w:color="000000"/>
+              <w:bottom w:val="single" w:sz="18" w:space="0" w:color="000000"/>
+              <w:right w:val="single" w:sz="18" w:space="0" w:color="000000"/>
+            </w:tcBorders>
+            <w:shd w:val="clear" w:color="auto" w:fill="FFFFFF" w:themeFill="background1"/>
+          </w:tcPr>
+          <w:p>
+            <w:pPr>
+              <w:jc w:val="center"/>
+            </w:pPr>
+            <w:r>
+              <w:t>2</w:t>
+            </w:r>
+          </w:p>
+        </w:tc>
+        <w:tc>
+          <w:tcPr>
+            <w:tcW w:w="992" w:type="dxa"/>
+            <w:tcBorders>
+              <w:top w:val="single" w:sz="18" w:space="0" w:color="000000"/>
+              <w:left w:val="single" w:sz="18" w:space="0" w:color="000000"/>
+              <w:bottom w:val="single" w:sz="18" w:space="0" w:color="000000"/>
+              <w:right w:val="single" w:sz="18" w:space="0" w:color="000000"/>
+            </w:tcBorders>
+            <w:shd w:val="clear" w:color="auto" w:fill="FFFFFF" w:themeFill="background1"/>
+          </w:tcPr>
+          <w:p>
+            <w:pPr>
+              <w:jc w:val="center"/>
+            </w:pPr>
+            <w:r>
+              <w:t>2</w:t>
+            </w:r>
+          </w:p>
+        </w:tc>
+        <w:tc>
+          <w:tcPr>
+            <w:tcW w:w="1134" w:type="dxa"/>
+            <w:tcBorders>
+              <w:top w:val="single" w:sz="18" w:space="0" w:color="000000"/>
+              <w:left w:val="single" w:sz="18" w:space="0" w:color="000000"/>
+              <w:bottom w:val="single" w:sz="18" w:space="0" w:color="000000"/>
+              <w:right w:val="single" w:sz="18" w:space="0" w:color="000000"/>
+            </w:tcBorders>
+            <w:shd w:val="clear" w:color="auto" w:fill="FFFFFF" w:themeFill="background1"/>
+          </w:tcPr>
+          <w:p>
+            <w:pPr>
+              <w:jc w:val="center"/>
+            </w:pPr>
+            <w:r>
+              <w:t>57</w:t>
+            </w:r>
+          </w:p>
+        </w:tc>
+        <w:tc>
+          <w:tcPr>
+            <w:tcW w:w="992" w:type="dxa"/>
+            <w:tcBorders>
+              <w:top w:val="single" w:sz="18" w:space="0" w:color="000000"/>
+              <w:left w:val="single" w:sz="18" w:space="0" w:color="000000"/>
+              <w:bottom w:val="single" w:sz="18" w:space="0" w:color="000000"/>
+              <w:right w:val="single" w:sz="18" w:space="0" w:color="000000"/>
+            </w:tcBorders>
+            <w:shd w:val="clear" w:color="auto" w:fill="FFFFFF" w:themeFill="background1"/>
+          </w:tcPr>
+          <w:p>
+            <w:pPr>
+              <w:jc w:val="center"/>
+            </w:pPr>
+            <w:r>
+              <w:t>0</w:t>
+            </w:r>
+          </w:p>
+        </w:tc>
+        <w:tc>
+          <w:tcPr>
+            <w:tcW w:w="992" w:type="dxa"/>
+            <w:tcBorders>
+              <w:top w:val="single" w:sz="18" w:space="0" w:color="000000"/>
+              <w:left w:val="single" w:sz="18" w:space="0" w:color="000000"/>
+              <w:bottom w:val="single" w:sz="18" w:space="0" w:color="000000"/>
+              <w:right w:val="single" w:sz="18" w:space="0" w:color="000000"/>
+            </w:tcBorders>
+            <w:shd w:val="clear" w:color="auto" w:fill="FFFFFF" w:themeFill="background1"/>
+          </w:tcPr>
+          <w:p>
+            <w:pPr>
+              <w:jc w:val="center"/>
+            </w:pPr>
+            <w:r>
+              <w:t>8</w:t>
+            </w:r>
+          </w:p>
+        </w:tc>
+        <w:tc>
+          <w:tcPr>
+            <w:tcW w:w="993" w:type="dxa"/>
+            <w:tcBorders>
+              <w:top w:val="single" w:sz="18" w:space="0" w:color="000000"/>
+              <w:left w:val="single" w:sz="18" w:space="0" w:color="000000"/>
+              <w:bottom w:val="single" w:sz="18" w:space="0" w:color="000000"/>
+            </w:tcBorders>
+            <w:shd w:val="clear" w:color="auto" w:fill="FFFFFF" w:themeFill="background1"/>
+          </w:tcPr>
+          <w:p>
+            <w:pPr>
+              <w:jc w:val="center"/>
+            </w:pPr>
+            <w:r>
+              <w:t>6</w:t>
+            </w:r>
+          </w:p>
+        </w:tc>
+      </w:tr>
+      <w:tr>
+        <w:tc>
+          <w:tcPr>
+            <w:tcW w:w="1985" w:type="dxa"/>
+            <w:tcBorders>
+              <w:top w:val="single" w:sz="18" w:space="0" w:color="000000"/>
+              <w:bottom w:val="single" w:sz="18" w:space="0" w:color="000000"/>
+              <w:right w:val="single" w:sz="18" w:space="0" w:color="000000"/>
+            </w:tcBorders>
+          </w:tcPr>
+          <w:p>
+            <w:pPr>
+              <w:jc w:val="center"/>
+            </w:pPr>
+            <w:r>
+              <w:rPr>
+                <w:rFonts w:eastAsia="Times New Roman" w:cs="Times New Roman"/>
+                <w:b/>
+                <w:bCs/>
+                <w:lang w:eastAsia="en-GB"/>
+              </w:rPr>
+              <w:t>4</w:t>
+            </w:r>
+          </w:p>
+        </w:tc>
+        <w:tc>
+          <w:tcPr>
+            <w:tcW w:w="1082" w:type="dxa"/>
+            <w:tcBorders>
+              <w:top w:val="single" w:sz="18" w:space="0" w:color="000000"/>
+              <w:bottom w:val="single" w:sz="18" w:space="0" w:color="000000"/>
+              <w:right w:val="single" w:sz="18" w:space="0" w:color="000000"/>
+            </w:tcBorders>
+            <w:shd w:val="clear" w:color="auto" w:fill="FFFFFF" w:themeFill="background1"/>
+          </w:tcPr>
+          <w:p>
+            <w:pPr>
+              <w:jc w:val="center"/>
+            </w:pPr>
+            <w:r>
+              <w:t>106966</w:t>
+            </w:r>
+          </w:p>
+        </w:tc>
+        <w:tc>
+          <w:tcPr>
+            <w:tcW w:w="903" w:type="dxa"/>
+            <w:tcBorders>
+              <w:top w:val="single" w:sz="18" w:space="0" w:color="000000"/>
+              <w:left w:val="single" w:sz="18" w:space="0" w:color="000000"/>
+              <w:bottom w:val="single" w:sz="18" w:space="0" w:color="000000"/>
+              <w:right w:val="single" w:sz="18" w:space="0" w:color="000000"/>
+            </w:tcBorders>
+            <w:shd w:val="clear" w:color="auto" w:fill="FFFFFF" w:themeFill="background1"/>
+          </w:tcPr>
+          <w:p>
+            <w:pPr>
+              <w:jc w:val="center"/>
+            </w:pPr>
+            <w:r>
+              <w:t>3</w:t>
+            </w:r>
+          </w:p>
+        </w:tc>
+        <w:tc>
+          <w:tcPr>
+            <w:tcW w:w="992" w:type="dxa"/>
+            <w:tcBorders>
+              <w:top w:val="single" w:sz="18" w:space="0" w:color="000000"/>
+              <w:left w:val="single" w:sz="18" w:space="0" w:color="000000"/>
+              <w:bottom w:val="single" w:sz="18" w:space="0" w:color="000000"/>
+              <w:right w:val="single" w:sz="18" w:space="0" w:color="000000"/>
+            </w:tcBorders>
+            <w:shd w:val="clear" w:color="auto" w:fill="FFFFFF" w:themeFill="background1"/>
+          </w:tcPr>
+          <w:p>
+            <w:pPr>
+              <w:jc w:val="center"/>
+            </w:pPr>
+            <w:r>
+              <w:t>2</w:t>
+            </w:r>
+          </w:p>
+        </w:tc>
+        <w:tc>
+          <w:tcPr>
+            <w:tcW w:w="1134" w:type="dxa"/>
+            <w:tcBorders>
+              <w:top w:val="single" w:sz="18" w:space="0" w:color="000000"/>
+              <w:left w:val="single" w:sz="18" w:space="0" w:color="000000"/>
+              <w:bottom w:val="single" w:sz="18" w:space="0" w:color="000000"/>
+              <w:right w:val="single" w:sz="18" w:space="0" w:color="000000"/>
+            </w:tcBorders>
+            <w:shd w:val="clear" w:color="auto" w:fill="FFFFFF" w:themeFill="background1"/>
+          </w:tcPr>
+          <w:p>
+            <w:pPr>
+              <w:jc w:val="center"/>
+            </w:pPr>
+            <w:r>
+              <w:t>44</w:t>
+            </w:r>
+          </w:p>
+        </w:tc>
+        <w:tc>
+          <w:tcPr>
+            <w:tcW w:w="992" w:type="dxa"/>
+            <w:tcBorders>
+              <w:top w:val="single" w:sz="18" w:space="0" w:color="000000"/>
+              <w:left w:val="single" w:sz="18" w:space="0" w:color="000000"/>
+              <w:bottom w:val="single" w:sz="18" w:space="0" w:color="000000"/>
+              <w:right w:val="single" w:sz="18" w:space="0" w:color="000000"/>
+            </w:tcBorders>
+            <w:shd w:val="clear" w:color="auto" w:fill="FFFFFF" w:themeFill="background1"/>
+          </w:tcPr>
+          <w:p>
+            <w:pPr>
+              <w:jc w:val="center"/>
+            </w:pPr>
+            <w:r>
+              <w:t>0</w:t>
+            </w:r>
+          </w:p>
+        </w:tc>
+        <w:tc>
+          <w:tcPr>
+            <w:tcW w:w="992" w:type="dxa"/>
+            <w:tcBorders>
+              <w:top w:val="single" w:sz="18" w:space="0" w:color="000000"/>
+              <w:left w:val="single" w:sz="18" w:space="0" w:color="000000"/>
+              <w:bottom w:val="single" w:sz="18" w:space="0" w:color="000000"/>
+              <w:right w:val="single" w:sz="18" w:space="0" w:color="000000"/>
+            </w:tcBorders>
+            <w:shd w:val="clear" w:color="auto" w:fill="FFFFFF" w:themeFill="background1"/>
+          </w:tcPr>
+          <w:p>
+            <w:pPr>
+              <w:jc w:val="center"/>
+            </w:pPr>
+            <w:r>
+              <w:t>8</w:t>
+            </w:r>
+          </w:p>
+        </w:tc>
+        <w:tc>
+          <w:tcPr>
+            <w:tcW w:w="993" w:type="dxa"/>
+            <w:tcBorders>
+              <w:top w:val="single" w:sz="18" w:space="0" w:color="000000"/>
+              <w:left w:val="single" w:sz="18" w:space="0" w:color="000000"/>
+              <w:bottom w:val="single" w:sz="18" w:space="0" w:color="000000"/>
+            </w:tcBorders>
+            <w:shd w:val="clear" w:color="auto" w:fill="FFFFFF" w:themeFill="background1"/>
+          </w:tcPr>
+          <w:p>
+            <w:pPr>
+              <w:jc w:val="center"/>
+            </w:pPr>
+            <w:r>
+              <w:t>5</w:t>
+            </w:r>
+          </w:p>
+        </w:tc>
+      </w:tr>
+      <w:tr>
+        <w:tc>
+          <w:tcPr>
+            <w:tcW w:w="1985" w:type="dxa"/>
+            <w:tcBorders>
+              <w:top w:val="single" w:sz="18" w:space="0" w:color="000000"/>
+              <w:bottom w:val="single" w:sz="18" w:space="0" w:color="000000"/>
+              <w:right w:val="single" w:sz="18" w:space="0" w:color="000000"/>
+            </w:tcBorders>
+          </w:tcPr>
+          <w:p>
+            <w:pPr>
+              <w:jc w:val="center"/>
+            </w:pPr>
+            <w:r>
+              <w:rPr>
+                <w:rFonts w:eastAsia="Times New Roman" w:cs="Times New Roman"/>
+                <w:b/>
+                <w:bCs/>
+                <w:lang w:eastAsia="en-GB"/>
+              </w:rPr>
+              <w:t>5</w:t>
+            </w:r>
+          </w:p>
+        </w:tc>
+        <w:tc>
+          <w:tcPr>
+            <w:tcW w:w="1082" w:type="dxa"/>
+            <w:tcBorders>
+              <w:top w:val="single" w:sz="18" w:space="0" w:color="000000"/>
+              <w:bottom w:val="single" w:sz="18" w:space="0" w:color="000000"/>
+              <w:right w:val="single" w:sz="18" w:space="0" w:color="000000"/>
+            </w:tcBorders>
+            <w:shd w:val="clear" w:color="auto" w:fill="FFFFFF" w:themeFill="background1"/>
+          </w:tcPr>
+          <w:p>
+            <w:pPr>
+              <w:jc w:val="center"/>
+            </w:pPr>
+            <w:r>
+              <w:t>8523</w:t>
+            </w:r>
+          </w:p>
+        </w:tc>
+        <w:tc>
+          <w:tcPr>
+            <w:tcW w:w="903" w:type="dxa"/>
+            <w:tcBorders>
+              <w:top w:val="single" w:sz="18" w:space="0" w:color="000000"/>
+              <w:left w:val="single" w:sz="18" w:space="0" w:color="000000"/>
+              <w:bottom w:val="single" w:sz="18" w:space="0" w:color="000000"/>
+              <w:right w:val="single" w:sz="18" w:space="0" w:color="000000"/>
+            </w:tcBorders>
+            <w:shd w:val="clear" w:color="auto" w:fill="FFFFFF" w:themeFill="background1"/>
+          </w:tcPr>
+          <w:p>
+            <w:pPr>
+              <w:jc w:val="center"/>
+            </w:pPr>
+            <w:r>
+              <w:t>1</w:t>
+            </w:r>
+          </w:p>
+        </w:tc>
+        <w:tc>
+          <w:tcPr>
+            <w:tcW w:w="992" w:type="dxa"/>
+            <w:tcBorders>
+              <w:top w:val="single" w:sz="18" w:space="0" w:color="000000"/>
+              <w:left w:val="single" w:sz="18" w:space="0" w:color="000000"/>
+              <w:bottom w:val="single" w:sz="18" w:space="0" w:color="000000"/>
+              <w:right w:val="single" w:sz="18" w:space="0" w:color="000000"/>
+            </w:tcBorders>
+            <w:shd w:val="clear" w:color="auto" w:fill="FFFFFF" w:themeFill="background1"/>
+          </w:tcPr>
+          <w:p>
+            <w:pPr>
+              <w:jc w:val="center"/>
+            </w:pPr>
+            <w:r>
+              <w:t>2</w:t>
+            </w:r>
+          </w:p>
+        </w:tc>
+        <w:tc>
+          <w:tcPr>
+            <w:tcW w:w="1134" w:type="dxa"/>
+            <w:tcBorders>
+              <w:top w:val="single" w:sz="18" w:space="0" w:color="000000"/>
+              <w:left w:val="single" w:sz="18" w:space="0" w:color="000000"/>
+              <w:bottom w:val="single" w:sz="18" w:space="0" w:color="000000"/>
+              <w:right w:val="single" w:sz="18" w:space="0" w:color="000000"/>
+            </w:tcBorders>
+            <w:shd w:val="clear" w:color="auto" w:fill="FFFFFF" w:themeFill="background1"/>
+          </w:tcPr>
+          <w:p>
+            <w:pPr>
+              <w:jc w:val="center"/>
+            </w:pPr>
+            <w:r>
+              <w:t>58</w:t>
+            </w:r>
+          </w:p>
+        </w:tc>
+        <w:tc>
+          <w:tcPr>
+            <w:tcW w:w="992" w:type="dxa"/>
+            <w:tcBorders>
+              <w:top w:val="single" w:sz="18" w:space="0" w:color="000000"/>
+              <w:left w:val="single" w:sz="18" w:space="0" w:color="000000"/>
+              <w:bottom w:val="single" w:sz="18" w:space="0" w:color="000000"/>
+              <w:right w:val="single" w:sz="18" w:space="0" w:color="000000"/>
+            </w:tcBorders>
+            <w:shd w:val="clear" w:color="auto" w:fill="FFFFFF" w:themeFill="background1"/>
+          </w:tcPr>
+          <w:p>
+            <w:pPr>
+              <w:jc w:val="center"/>
+            </w:pPr>
+            <w:r>
+              <w:t>0</w:t>
+            </w:r>
+          </w:p>
+        </w:tc>
+        <w:tc>
+          <w:tcPr>
+            <w:tcW w:w="992" w:type="dxa"/>
+            <w:tcBorders>
+              <w:top w:val="single" w:sz="18" w:space="0" w:color="000000"/>
+              <w:left w:val="single" w:sz="18" w:space="0" w:color="000000"/>
+              <w:bottom w:val="single" w:sz="18" w:space="0" w:color="000000"/>
+              <w:right w:val="single" w:sz="18" w:space="0" w:color="000000"/>
+            </w:tcBorders>
+            <w:shd w:val="clear" w:color="auto" w:fill="FFFFFF" w:themeFill="background1"/>
+          </w:tcPr>
+          <w:p>
+            <w:pPr>
+              <w:jc w:val="center"/>
+            </w:pPr>
+            <w:r>
+              <w:t>8</w:t>
+            </w:r>
+          </w:p>
+        </w:tc>
+        <w:tc>
+          <w:tcPr>
+            <w:tcW w:w="993" w:type="dxa"/>
+            <w:tcBorders>
+              <w:top w:val="single" w:sz="18" w:space="0" w:color="000000"/>
+              <w:left w:val="single" w:sz="18" w:space="0" w:color="000000"/>
+              <w:bottom w:val="single" w:sz="18" w:space="0" w:color="000000"/>
+            </w:tcBorders>
+            <w:shd w:val="clear" w:color="auto" w:fill="FFFFFF" w:themeFill="background1"/>
+          </w:tcPr>
+          <w:p>
+            <w:pPr>
+              <w:jc w:val="center"/>
+            </w:pPr>
+            <w:r>
+              <w:t>6</w:t>
+            </w:r>
+          </w:p>
+        </w:tc>
+      </w:tr>
     </w:tbl>
     <w:p/>
     <w:sectPr>
-      <w:pgSz w:w="9299" w:h="2438" w:orient="landscape" w:code="8"/>
+      <w:pgSz w:w="9299" w:h="4536" w:orient="landscape" w:code="8"/>
       <w:pgMar w:top="96" w:right="28" w:bottom="91" w:left="284" w:header="709" w:footer="709" w:gutter="0"/>
       <w:cols w:space="708"/>
       <w:docGrid w:linePitch="360"/>

</xml_diff>